<commit_message>
CHUONG| Update report ML
</commit_message>
<xml_diff>
--- a/Report-MaLe.docx
+++ b/Report-MaLe.docx
@@ -45,7 +45,7 @@
                     </pic:cNvPicPr>
                   </pic:nvPicPr>
                   <pic:blipFill>
-                    <a:blip r:embed="rId5">
+                    <a:blip r:embed="rId6">
                       <a:extLst>
                         <a:ext uri="{28A0092B-C50C-407E-A947-70E740481C1C}">
                           <a14:useLocalDpi xmlns:a14="http://schemas.microsoft.com/office/drawing/2010/main" val="0"/>
@@ -130,7 +130,7 @@
                     <pic:cNvPicPr/>
                   </pic:nvPicPr>
                   <pic:blipFill>
-                    <a:blip r:embed="rId6" cstate="print">
+                    <a:blip r:embed="rId7" cstate="print">
                       <a:extLst>
                         <a:ext uri="{28A0092B-C50C-407E-A947-70E740481C1C}">
                           <a14:useLocalDpi xmlns:a14="http://schemas.microsoft.com/office/drawing/2010/main" val="0"/>
@@ -334,7 +334,7 @@
                     <pic:cNvPicPr/>
                   </pic:nvPicPr>
                   <pic:blipFill>
-                    <a:blip r:embed="rId7" cstate="print">
+                    <a:blip r:embed="rId8" cstate="print">
                       <a:extLst>
                         <a:ext uri="{28A0092B-C50C-407E-A947-70E740481C1C}">
                           <a14:useLocalDpi xmlns:a14="http://schemas.microsoft.com/office/drawing/2010/main" val="0"/>
@@ -526,6 +526,270 @@
     </w:p>
     <w:p>
       <w:pPr>
+        <w:pStyle w:val="ListParagraph"/>
+        <w:ind w:left="1620" w:firstLine="900"/>
+        <w:rPr>
+          <w:rFonts w:cs="Times New Roman"/>
+          <w:b/>
+          <w:szCs w:val="28"/>
+        </w:rPr>
+      </w:pPr>
+      <w:r>
+        <w:rPr>
+          <w:rFonts w:cs="Times New Roman"/>
+          <w:b/>
+          <w:szCs w:val="28"/>
+        </w:rPr>
+        <w:lastRenderedPageBreak/>
+        <w:t>Nhận xét của giáo viên hướng dẫn</w:t>
+      </w:r>
+    </w:p>
+    <w:p>
+      <w:pPr>
+        <w:pStyle w:val="ListParagraph"/>
+        <w:tabs>
+          <w:tab w:val="left" w:leader="dot" w:pos="9450"/>
+          <w:tab w:val="left" w:leader="dot" w:pos="11340"/>
+          <w:tab w:val="left" w:leader="dot" w:pos="14175"/>
+          <w:tab w:val="left" w:leader="dot" w:pos="17010"/>
+          <w:tab w:val="left" w:leader="dot" w:pos="22680"/>
+          <w:tab w:val="left" w:leader="dot" w:pos="28350"/>
+          <w:tab w:val="left" w:leader="dot" w:pos="31185"/>
+        </w:tabs>
+        <w:spacing w:line="360" w:lineRule="auto"/>
+        <w:ind w:left="0" w:right="-630"/>
+        <w:rPr>
+          <w:rFonts w:cs="Times New Roman"/>
+          <w:b/>
+          <w:szCs w:val="28"/>
+        </w:rPr>
+      </w:pPr>
+      <w:r>
+        <w:rPr>
+          <w:rFonts w:cs="Times New Roman"/>
+          <w:b/>
+          <w:szCs w:val="28"/>
+        </w:rPr>
+        <w:tab/>
+      </w:r>
+      <w:r>
+        <w:rPr>
+          <w:rFonts w:cs="Times New Roman"/>
+          <w:b/>
+          <w:szCs w:val="28"/>
+        </w:rPr>
+        <w:tab/>
+      </w:r>
+      <w:r>
+        <w:rPr>
+          <w:rFonts w:cs="Times New Roman"/>
+          <w:b/>
+          <w:szCs w:val="28"/>
+        </w:rPr>
+        <w:tab/>
+      </w:r>
+      <w:r>
+        <w:rPr>
+          <w:rFonts w:cs="Times New Roman"/>
+          <w:b/>
+          <w:szCs w:val="28"/>
+        </w:rPr>
+        <w:tab/>
+      </w:r>
+      <w:r>
+        <w:rPr>
+          <w:rFonts w:cs="Times New Roman"/>
+          <w:b/>
+          <w:szCs w:val="28"/>
+        </w:rPr>
+        <w:tab/>
+      </w:r>
+      <w:r>
+        <w:rPr>
+          <w:rFonts w:cs="Times New Roman"/>
+          <w:b/>
+          <w:szCs w:val="28"/>
+        </w:rPr>
+        <w:tab/>
+      </w:r>
+      <w:r>
+        <w:rPr>
+          <w:rFonts w:cs="Times New Roman"/>
+          <w:b/>
+          <w:szCs w:val="28"/>
+        </w:rPr>
+        <w:tab/>
+      </w:r>
+      <w:r>
+        <w:rPr>
+          <w:rFonts w:cs="Times New Roman"/>
+          <w:b/>
+          <w:szCs w:val="28"/>
+        </w:rPr>
+        <w:tab/>
+      </w:r>
+      <w:r>
+        <w:rPr>
+          <w:rFonts w:cs="Times New Roman"/>
+          <w:b/>
+          <w:szCs w:val="28"/>
+        </w:rPr>
+        <w:tab/>
+      </w:r>
+      <w:r>
+        <w:rPr>
+          <w:rFonts w:cs="Times New Roman"/>
+          <w:b/>
+          <w:szCs w:val="28"/>
+        </w:rPr>
+        <w:tab/>
+      </w:r>
+      <w:r>
+        <w:rPr>
+          <w:rFonts w:cs="Times New Roman"/>
+          <w:b/>
+          <w:szCs w:val="28"/>
+        </w:rPr>
+        <w:tab/>
+      </w:r>
+      <w:r>
+        <w:rPr>
+          <w:rFonts w:cs="Times New Roman"/>
+          <w:b/>
+          <w:szCs w:val="28"/>
+        </w:rPr>
+        <w:tab/>
+      </w:r>
+      <w:r>
+        <w:rPr>
+          <w:rFonts w:cs="Times New Roman"/>
+          <w:b/>
+          <w:szCs w:val="28"/>
+        </w:rPr>
+        <w:tab/>
+      </w:r>
+      <w:r>
+        <w:rPr>
+          <w:rFonts w:cs="Times New Roman"/>
+          <w:b/>
+          <w:szCs w:val="28"/>
+        </w:rPr>
+        <w:tab/>
+      </w:r>
+      <w:r>
+        <w:rPr>
+          <w:rFonts w:cs="Times New Roman"/>
+          <w:b/>
+          <w:szCs w:val="28"/>
+        </w:rPr>
+        <w:tab/>
+      </w:r>
+      <w:r>
+        <w:rPr>
+          <w:rFonts w:cs="Times New Roman"/>
+          <w:b/>
+          <w:szCs w:val="28"/>
+        </w:rPr>
+        <w:tab/>
+      </w:r>
+      <w:r>
+        <w:rPr>
+          <w:rFonts w:cs="Times New Roman"/>
+          <w:b/>
+          <w:szCs w:val="28"/>
+        </w:rPr>
+        <w:tab/>
+      </w:r>
+      <w:r>
+        <w:rPr>
+          <w:rFonts w:cs="Times New Roman"/>
+          <w:b/>
+          <w:szCs w:val="28"/>
+        </w:rPr>
+        <w:tab/>
+      </w:r>
+      <w:r>
+        <w:rPr>
+          <w:rFonts w:cs="Times New Roman"/>
+          <w:b/>
+          <w:szCs w:val="28"/>
+        </w:rPr>
+        <w:tab/>
+      </w:r>
+      <w:r>
+        <w:rPr>
+          <w:rFonts w:cs="Times New Roman"/>
+          <w:b/>
+          <w:szCs w:val="28"/>
+        </w:rPr>
+        <w:tab/>
+      </w:r>
+      <w:r>
+        <w:rPr>
+          <w:rFonts w:cs="Times New Roman"/>
+          <w:b/>
+          <w:szCs w:val="28"/>
+        </w:rPr>
+        <w:tab/>
+      </w:r>
+      <w:r>
+        <w:rPr>
+          <w:rFonts w:cs="Times New Roman"/>
+          <w:b/>
+          <w:szCs w:val="28"/>
+        </w:rPr>
+        <w:tab/>
+      </w:r>
+      <w:r>
+        <w:rPr>
+          <w:rFonts w:cs="Times New Roman"/>
+          <w:b/>
+          <w:szCs w:val="28"/>
+        </w:rPr>
+        <w:tab/>
+      </w:r>
+      <w:r>
+        <w:rPr>
+          <w:rFonts w:cs="Times New Roman"/>
+          <w:b/>
+          <w:szCs w:val="28"/>
+        </w:rPr>
+        <w:tab/>
+      </w:r>
+      <w:r>
+        <w:rPr>
+          <w:rFonts w:cs="Times New Roman"/>
+          <w:b/>
+          <w:szCs w:val="28"/>
+        </w:rPr>
+        <w:tab/>
+      </w:r>
+      <w:r>
+        <w:rPr>
+          <w:rFonts w:cs="Times New Roman"/>
+          <w:b/>
+          <w:szCs w:val="28"/>
+        </w:rPr>
+        <w:tab/>
+      </w:r>
+    </w:p>
+    <w:p>
+      <w:pPr>
+        <w:rPr>
+          <w:rFonts w:cs="Times New Roman"/>
+          <w:b/>
+          <w:sz w:val="26"/>
+          <w:szCs w:val="26"/>
+        </w:rPr>
+      </w:pPr>
+    </w:p>
+    <w:p>
+      <w:pPr>
+        <w:pStyle w:val="ListParagraph"/>
+        <w:numPr>
+          <w:ilvl w:val="0"/>
+          <w:numId w:val="8"/>
+        </w:numPr>
         <w:rPr>
           <w:rFonts w:cs="Times New Roman"/>
           <w:b/>
@@ -541,9 +805,21 @@
           <w:sz w:val="26"/>
           <w:szCs w:val="26"/>
         </w:rPr>
-        <w:lastRenderedPageBreak/>
-        <w:t>I – Giới thiệu:</w:t>
-      </w:r>
+        <w:t>Giới thiệu:</w:t>
+      </w:r>
+    </w:p>
+    <w:p>
+      <w:pPr>
+        <w:pStyle w:val="ListParagraph"/>
+        <w:ind w:left="1080"/>
+        <w:rPr>
+          <w:rFonts w:cs="Times New Roman"/>
+          <w:b/>
+          <w:color w:val="4472C4" w:themeColor="accent5"/>
+          <w:sz w:val="26"/>
+          <w:szCs w:val="26"/>
+        </w:rPr>
+      </w:pPr>
     </w:p>
     <w:p>
       <w:pPr>
@@ -1035,6 +1311,7 @@
           <w:sz w:val="26"/>
           <w:szCs w:val="26"/>
         </w:rPr>
+        <w:lastRenderedPageBreak/>
         <w:t>Áp dụng Machine Learning &amp; AI vào trong y khoa sẽ giúp các bác sĩ dễ dàng và nhanh chóng hơn trong việc chuẩn đoán bệnh để từ đó kê đơn thuốc đúng và cho từng loại bệnh của các bệnh nhân</w:t>
       </w:r>
     </w:p>
@@ -1058,7 +1335,6 @@
           <w:sz w:val="26"/>
           <w:szCs w:val="26"/>
         </w:rPr>
-        <w:lastRenderedPageBreak/>
         <w:t>Giảm thiểu sự sai sót trong chuẩn đoán bệnh</w:t>
       </w:r>
     </w:p>
@@ -1107,6 +1383,51 @@
     <w:p>
       <w:pPr>
         <w:pStyle w:val="ListParagraph"/>
+        <w:spacing w:after="160" w:line="259" w:lineRule="auto"/>
+        <w:ind w:left="1440"/>
+        <w:rPr>
+          <w:rFonts w:cs="Times New Roman"/>
+          <w:sz w:val="26"/>
+          <w:szCs w:val="26"/>
+        </w:rPr>
+      </w:pPr>
+    </w:p>
+    <w:p>
+      <w:pPr>
+        <w:pStyle w:val="ListParagraph"/>
+        <w:numPr>
+          <w:ilvl w:val="0"/>
+          <w:numId w:val="8"/>
+        </w:numPr>
+        <w:rPr>
+          <w:rFonts w:cs="Times New Roman"/>
+          <w:b/>
+          <w:sz w:val="26"/>
+          <w:szCs w:val="26"/>
+        </w:rPr>
+      </w:pPr>
+      <w:r>
+        <w:rPr>
+          <w:rFonts w:cs="Times New Roman"/>
+          <w:b/>
+          <w:sz w:val="26"/>
+          <w:szCs w:val="26"/>
+        </w:rPr>
+        <w:t>Mục tiêu</w:t>
+      </w:r>
+      <w:r>
+        <w:rPr>
+          <w:rFonts w:cs="Times New Roman"/>
+          <w:b/>
+          <w:sz w:val="26"/>
+          <w:szCs w:val="26"/>
+        </w:rPr>
+        <w:t>:</w:t>
+      </w:r>
+    </w:p>
+    <w:p>
+      <w:pPr>
+        <w:pStyle w:val="ListParagraph"/>
         <w:numPr>
           <w:ilvl w:val="0"/>
           <w:numId w:val="3"/>
@@ -1118,24 +1439,13 @@
           <w:szCs w:val="26"/>
         </w:rPr>
       </w:pPr>
-    </w:p>
-    <w:p>
-      <w:pPr>
-        <w:rPr>
-          <w:rFonts w:cs="Times New Roman"/>
-          <w:b/>
-          <w:sz w:val="26"/>
-          <w:szCs w:val="26"/>
-        </w:rPr>
-      </w:pPr>
-      <w:r>
-        <w:rPr>
-          <w:rFonts w:cs="Times New Roman"/>
-          <w:b/>
-          <w:sz w:val="26"/>
-          <w:szCs w:val="26"/>
-        </w:rPr>
-        <w:t>II – Goal:</w:t>
+      <w:r>
+        <w:rPr>
+          <w:rFonts w:cs="Times New Roman"/>
+          <w:sz w:val="26"/>
+          <w:szCs w:val="26"/>
+        </w:rPr>
+        <w:t>Hoàn thành dự án đúng mong đợi.</w:t>
       </w:r>
     </w:p>
     <w:p>
@@ -1158,7 +1468,7 @@
           <w:sz w:val="26"/>
           <w:szCs w:val="26"/>
         </w:rPr>
-        <w:t>Hoàn thành dự án đúng mong đợi.</w:t>
+        <w:t>Các thành viên trong nhóm nắm bắt tiến trình làm việc, dễ dàng hỗ trợ lẫn nhau</w:t>
       </w:r>
     </w:p>
     <w:p>
@@ -1181,7 +1491,7 @@
           <w:sz w:val="26"/>
           <w:szCs w:val="26"/>
         </w:rPr>
-        <w:t>Các thành viên trong nhóm nắm bắt tiến trình làm việc, dễ dàng hỗ trợ lẫn nhau</w:t>
+        <w:t>Từ dữ liệu có sẵn, training ra được bộ model cho chẩn đoán sau này.</w:t>
       </w:r>
     </w:p>
     <w:p>
@@ -1204,7 +1514,7 @@
           <w:sz w:val="26"/>
           <w:szCs w:val="26"/>
         </w:rPr>
-        <w:t>Từ dữ liệu có sẵn, training ra được bộ model cho chẩn đoán sau này.</w:t>
+        <w:t>Với hình ảnh test sẽ dự đoán ra được có bệnh hay không có bệnh</w:t>
       </w:r>
     </w:p>
     <w:p>
@@ -1227,7 +1537,7 @@
           <w:sz w:val="26"/>
           <w:szCs w:val="26"/>
         </w:rPr>
-        <w:t>Với hình ảnh test sẽ dự đoán ra được có bệnh hay không có bệnh</w:t>
+        <w:t>Dự đoán bệnh với độ chính xác cao (trên 80%)</w:t>
       </w:r>
     </w:p>
     <w:p>
@@ -1250,49 +1560,43 @@
           <w:sz w:val="26"/>
           <w:szCs w:val="26"/>
         </w:rPr>
-        <w:t>Dự đoán bệnh với độ chính xác cao (trên 80%)</w:t>
-      </w:r>
+        <w:t>Có thể tận dụng dự án vào trong thực tế</w:t>
+      </w:r>
+    </w:p>
+    <w:p>
+      <w:pPr>
+        <w:pStyle w:val="ListParagraph"/>
+        <w:spacing w:after="160" w:line="259" w:lineRule="auto"/>
+        <w:ind w:left="1440"/>
+        <w:rPr>
+          <w:rFonts w:cs="Times New Roman"/>
+          <w:sz w:val="26"/>
+          <w:szCs w:val="26"/>
+        </w:rPr>
+      </w:pPr>
     </w:p>
     <w:p>
       <w:pPr>
         <w:pStyle w:val="ListParagraph"/>
         <w:numPr>
           <w:ilvl w:val="0"/>
-          <w:numId w:val="3"/>
-        </w:numPr>
-        <w:spacing w:after="160" w:line="259" w:lineRule="auto"/>
-        <w:rPr>
-          <w:rFonts w:cs="Times New Roman"/>
-          <w:sz w:val="26"/>
-          <w:szCs w:val="26"/>
-        </w:rPr>
-      </w:pPr>
-      <w:r>
-        <w:rPr>
-          <w:rFonts w:cs="Times New Roman"/>
-          <w:sz w:val="26"/>
-          <w:szCs w:val="26"/>
-        </w:rPr>
-        <w:t>Có thể tận dụng dự án vào trong thực tế</w:t>
-      </w:r>
-    </w:p>
-    <w:p>
-      <w:pPr>
-        <w:rPr>
-          <w:rFonts w:cs="Times New Roman"/>
-          <w:b/>
-          <w:sz w:val="26"/>
-          <w:szCs w:val="26"/>
-        </w:rPr>
-      </w:pPr>
-      <w:r>
-        <w:rPr>
-          <w:rFonts w:cs="Times New Roman"/>
-          <w:b/>
-          <w:sz w:val="26"/>
-          <w:szCs w:val="26"/>
-        </w:rPr>
-        <w:t>III – Objective</w:t>
+          <w:numId w:val="8"/>
+        </w:numPr>
+        <w:rPr>
+          <w:rFonts w:cs="Times New Roman"/>
+          <w:b/>
+          <w:sz w:val="26"/>
+          <w:szCs w:val="26"/>
+        </w:rPr>
+      </w:pPr>
+      <w:r>
+        <w:rPr>
+          <w:rFonts w:cs="Times New Roman"/>
+          <w:b/>
+          <w:sz w:val="26"/>
+          <w:szCs w:val="26"/>
+        </w:rPr>
+        <w:t xml:space="preserve">Quá trình thực hiện: </w:t>
       </w:r>
     </w:p>
     <w:p>
@@ -1672,6 +1976,7 @@
           <w:sz w:val="26"/>
           <w:szCs w:val="26"/>
         </w:rPr>
+        <w:lastRenderedPageBreak/>
         <w:t>Từ dữ liệu đã xử lí trước , thông qua việc áp dụng các thuật toán để tạo ra 1 bộ model để từ đó so sánh với dữ liệu test và cho ra kết quả theo mong đợi</w:t>
       </w:r>
     </w:p>
@@ -1718,7 +2023,6 @@
           <w:sz w:val="26"/>
           <w:szCs w:val="26"/>
         </w:rPr>
-        <w:lastRenderedPageBreak/>
         <w:t>Input hình cần chẩn đoán sau khi dự đoán sẽ cho ra kết quả với số liệu về độ chính xác (theo %)</w:t>
       </w:r>
     </w:p>
@@ -1747,22 +2051,48 @@
     </w:p>
     <w:p>
       <w:pPr>
-        <w:rPr>
-          <w:rFonts w:cs="Times New Roman"/>
-          <w:b/>
-          <w:sz w:val="26"/>
-          <w:szCs w:val="26"/>
-        </w:rPr>
-      </w:pPr>
-      <w:r>
-        <w:rPr>
-          <w:rFonts w:cs="Times New Roman"/>
-          <w:b/>
-          <w:sz w:val="26"/>
-          <w:szCs w:val="26"/>
-        </w:rPr>
-        <w:t>IV – Theory:</w:t>
-      </w:r>
+        <w:pStyle w:val="ListParagraph"/>
+        <w:numPr>
+          <w:ilvl w:val="0"/>
+          <w:numId w:val="8"/>
+        </w:numPr>
+        <w:rPr>
+          <w:rFonts w:cs="Times New Roman"/>
+          <w:b/>
+          <w:sz w:val="26"/>
+          <w:szCs w:val="26"/>
+        </w:rPr>
+      </w:pPr>
+      <w:r>
+        <w:rPr>
+          <w:rFonts w:cs="Times New Roman"/>
+          <w:b/>
+          <w:sz w:val="26"/>
+          <w:szCs w:val="26"/>
+        </w:rPr>
+        <w:t>Cơ sở lý thuyết</w:t>
+      </w:r>
+      <w:r>
+        <w:rPr>
+          <w:rFonts w:cs="Times New Roman"/>
+          <w:b/>
+          <w:sz w:val="26"/>
+          <w:szCs w:val="26"/>
+        </w:rPr>
+        <w:t>:</w:t>
+      </w:r>
+    </w:p>
+    <w:p>
+      <w:pPr>
+        <w:pStyle w:val="ListParagraph"/>
+        <w:ind w:left="1080"/>
+        <w:rPr>
+          <w:rFonts w:cs="Times New Roman"/>
+          <w:b/>
+          <w:sz w:val="26"/>
+          <w:szCs w:val="26"/>
+        </w:rPr>
+      </w:pPr>
     </w:p>
     <w:p>
       <w:pPr>
@@ -1950,7 +2280,7 @@
                     </pic:cNvPicPr>
                   </pic:nvPicPr>
                   <pic:blipFill>
-                    <a:blip r:embed="rId8">
+                    <a:blip r:embed="rId9">
                       <a:extLst>
                         <a:ext uri="{28A0092B-C50C-407E-A947-70E740481C1C}">
                           <a14:useLocalDpi xmlns:a14="http://schemas.microsoft.com/office/drawing/2010/main" val="0"/>
@@ -2066,7 +2396,7 @@
                     </pic:cNvPicPr>
                   </pic:nvPicPr>
                   <pic:blipFill>
-                    <a:blip r:embed="rId9">
+                    <a:blip r:embed="rId10">
                       <a:extLst>
                         <a:ext uri="{28A0092B-C50C-407E-A947-70E740481C1C}">
                           <a14:useLocalDpi xmlns:a14="http://schemas.microsoft.com/office/drawing/2010/main" val="0"/>
@@ -2127,7 +2457,7 @@
                     <pic:cNvPicPr/>
                   </pic:nvPicPr>
                   <pic:blipFill>
-                    <a:blip r:embed="rId10"/>
+                    <a:blip r:embed="rId11"/>
                     <a:stretch>
                       <a:fillRect/>
                     </a:stretch>
@@ -2890,7 +3220,7 @@
                     </pic:cNvPicPr>
                   </pic:nvPicPr>
                   <pic:blipFill>
-                    <a:blip r:embed="rId11">
+                    <a:blip r:embed="rId12">
                       <a:extLst>
                         <a:ext uri="{28A0092B-C50C-407E-A947-70E740481C1C}">
                           <a14:useLocalDpi xmlns:a14="http://schemas.microsoft.com/office/drawing/2010/main" val="0"/>
@@ -4025,42 +4355,310 @@
     </w:p>
     <w:p>
       <w:pPr>
-        <w:rPr>
-          <w:rFonts w:cs="Times New Roman"/>
-          <w:b/>
-          <w:sz w:val="26"/>
-          <w:szCs w:val="26"/>
-        </w:rPr>
-      </w:pPr>
-      <w:r>
-        <w:rPr>
-          <w:rFonts w:cs="Times New Roman"/>
-          <w:b/>
-          <w:sz w:val="26"/>
-          <w:szCs w:val="26"/>
-        </w:rPr>
-        <w:t>V – Model:</w:t>
-      </w:r>
-    </w:p>
-    <w:p>
-      <w:pPr>
-        <w:rPr>
-          <w:rFonts w:cs="Times New Roman"/>
-          <w:sz w:val="26"/>
-          <w:szCs w:val="26"/>
-        </w:rPr>
-      </w:pPr>
-    </w:p>
-    <w:p>
-      <w:pPr>
-        <w:rPr>
-          <w:rFonts w:cs="Times New Roman"/>
-          <w:b/>
-          <w:szCs w:val="28"/>
-        </w:rPr>
-      </w:pPr>
+        <w:pStyle w:val="ListParagraph"/>
+        <w:numPr>
+          <w:ilvl w:val="0"/>
+          <w:numId w:val="8"/>
+        </w:numPr>
+        <w:rPr>
+          <w:rFonts w:cs="Times New Roman"/>
+          <w:b/>
+          <w:sz w:val="26"/>
+          <w:szCs w:val="26"/>
+        </w:rPr>
+      </w:pPr>
+      <w:r>
+        <w:rPr>
+          <w:rFonts w:cs="Times New Roman"/>
+          <w:b/>
+          <w:sz w:val="26"/>
+          <w:szCs w:val="26"/>
+        </w:rPr>
+        <w:t>Mô hình</w:t>
+      </w:r>
+      <w:r>
+        <w:rPr>
+          <w:rFonts w:cs="Times New Roman"/>
+          <w:b/>
+          <w:sz w:val="26"/>
+          <w:szCs w:val="26"/>
+        </w:rPr>
+        <w:t>:</w:t>
+      </w:r>
+    </w:p>
+    <w:p>
+      <w:pPr>
+        <w:pStyle w:val="ListParagraph"/>
+        <w:numPr>
+          <w:ilvl w:val="0"/>
+          <w:numId w:val="8"/>
+        </w:numPr>
+        <w:rPr>
+          <w:rFonts w:cs="Times New Roman"/>
+          <w:b/>
+          <w:sz w:val="26"/>
+          <w:szCs w:val="26"/>
+        </w:rPr>
+      </w:pPr>
+      <w:r>
+        <w:rPr>
+          <w:rFonts w:cs="Times New Roman"/>
+          <w:b/>
+          <w:sz w:val="26"/>
+          <w:szCs w:val="26"/>
+        </w:rPr>
+        <w:t>Thống kê, kế hoạch, phân công công việc:</w:t>
+      </w:r>
+    </w:p>
+    <w:p>
+      <w:pPr>
+        <w:pStyle w:val="ListParagraph"/>
+        <w:numPr>
+          <w:ilvl w:val="0"/>
+          <w:numId w:val="8"/>
+        </w:numPr>
+        <w:rPr>
+          <w:rFonts w:cs="Times New Roman"/>
+          <w:b/>
+          <w:sz w:val="26"/>
+          <w:szCs w:val="26"/>
+        </w:rPr>
+      </w:pPr>
+      <w:r>
+        <w:rPr>
+          <w:rFonts w:cs="Times New Roman"/>
+          <w:b/>
+          <w:sz w:val="26"/>
+          <w:szCs w:val="26"/>
+        </w:rPr>
+        <w:t>Ứng dụng thực tế:</w:t>
+      </w:r>
+    </w:p>
+    <w:p>
+      <w:pPr>
+        <w:pStyle w:val="ListParagraph"/>
+        <w:numPr>
+          <w:ilvl w:val="0"/>
+          <w:numId w:val="8"/>
+        </w:numPr>
+        <w:rPr>
+          <w:rFonts w:cs="Times New Roman"/>
+          <w:b/>
+          <w:sz w:val="26"/>
+          <w:szCs w:val="26"/>
+        </w:rPr>
+      </w:pPr>
+      <w:r>
+        <w:rPr>
+          <w:rFonts w:cs="Times New Roman"/>
+          <w:b/>
+          <w:sz w:val="26"/>
+          <w:szCs w:val="26"/>
+        </w:rPr>
+        <w:t>Phụ lục</w:t>
+      </w:r>
       <w:bookmarkStart w:id="0" w:name="_GoBack"/>
       <w:bookmarkEnd w:id="0"/>
+    </w:p>
+    <w:p>
+      <w:pPr>
+        <w:numPr>
+          <w:ilvl w:val="0"/>
+          <w:numId w:val="11"/>
+        </w:numPr>
+        <w:shd w:val="clear" w:color="auto" w:fill="FFFFFF"/>
+        <w:spacing w:before="100" w:beforeAutospacing="1" w:after="100" w:afterAutospacing="1" w:line="240" w:lineRule="auto"/>
+        <w:rPr>
+          <w:rFonts w:ascii="Segoe UI" w:eastAsia="Times New Roman" w:hAnsi="Segoe UI" w:cs="Segoe UI"/>
+          <w:color w:val="24292E"/>
+          <w:sz w:val="24"/>
+          <w:szCs w:val="24"/>
+        </w:rPr>
+      </w:pPr>
+      <w:hyperlink r:id="rId13" w:history="1">
+        <w:r>
+          <w:rPr>
+            <w:rFonts w:ascii="Segoe UI" w:eastAsia="Times New Roman" w:hAnsi="Segoe UI" w:cs="Segoe UI"/>
+            <w:color w:val="0366D6"/>
+            <w:sz w:val="24"/>
+            <w:szCs w:val="24"/>
+          </w:rPr>
+          <w:t>https://machinelearningcoban.com</w:t>
+        </w:r>
+      </w:hyperlink>
+    </w:p>
+    <w:p>
+      <w:pPr>
+        <w:numPr>
+          <w:ilvl w:val="0"/>
+          <w:numId w:val="11"/>
+        </w:numPr>
+        <w:shd w:val="clear" w:color="auto" w:fill="FFFFFF"/>
+        <w:spacing w:before="60" w:after="100" w:afterAutospacing="1" w:line="240" w:lineRule="auto"/>
+        <w:rPr>
+          <w:rFonts w:ascii="Segoe UI" w:eastAsia="Times New Roman" w:hAnsi="Segoe UI" w:cs="Segoe UI"/>
+          <w:color w:val="24292E"/>
+          <w:sz w:val="24"/>
+          <w:szCs w:val="24"/>
+        </w:rPr>
+      </w:pPr>
+      <w:hyperlink r:id="rId14" w:history="1">
+        <w:r>
+          <w:rPr>
+            <w:rFonts w:ascii="Segoe UI" w:eastAsia="Times New Roman" w:hAnsi="Segoe UI" w:cs="Segoe UI"/>
+            <w:color w:val="0366D6"/>
+            <w:sz w:val="24"/>
+            <w:szCs w:val="24"/>
+            <w:u w:val="single"/>
+          </w:rPr>
+          <w:t>https://www.coursera.org/learn/machine-learning</w:t>
+        </w:r>
+      </w:hyperlink>
+      <w:r>
+        <w:rPr>
+          <w:rFonts w:ascii="Segoe UI" w:eastAsia="Times New Roman" w:hAnsi="Segoe UI" w:cs="Segoe UI"/>
+          <w:color w:val="24292E"/>
+          <w:sz w:val="24"/>
+          <w:szCs w:val="24"/>
+        </w:rPr>
+        <w:t> (Andrew Ng)</w:t>
+      </w:r>
+    </w:p>
+    <w:p>
+      <w:pPr>
+        <w:numPr>
+          <w:ilvl w:val="0"/>
+          <w:numId w:val="11"/>
+        </w:numPr>
+        <w:shd w:val="clear" w:color="auto" w:fill="FFFFFF"/>
+        <w:spacing w:before="60" w:after="100" w:afterAutospacing="1" w:line="240" w:lineRule="auto"/>
+        <w:rPr>
+          <w:rFonts w:ascii="Segoe UI" w:eastAsia="Times New Roman" w:hAnsi="Segoe UI" w:cs="Segoe UI"/>
+          <w:color w:val="24292E"/>
+          <w:sz w:val="24"/>
+          <w:szCs w:val="24"/>
+        </w:rPr>
+      </w:pPr>
+      <w:r>
+        <w:rPr>
+          <w:rFonts w:ascii="Segoe UI" w:eastAsia="Times New Roman" w:hAnsi="Segoe UI" w:cs="Segoe UI"/>
+          <w:color w:val="24292E"/>
+          <w:sz w:val="24"/>
+          <w:szCs w:val="24"/>
+        </w:rPr>
+        <w:t>Machine learning in Python Essential Techniques For Predictive Analysis (Book)</w:t>
+      </w:r>
+    </w:p>
+    <w:p>
+      <w:pPr>
+        <w:numPr>
+          <w:ilvl w:val="0"/>
+          <w:numId w:val="11"/>
+        </w:numPr>
+        <w:shd w:val="clear" w:color="auto" w:fill="FFFFFF"/>
+        <w:spacing w:before="60" w:after="100" w:afterAutospacing="1" w:line="240" w:lineRule="auto"/>
+        <w:rPr>
+          <w:rFonts w:ascii="Segoe UI" w:eastAsia="Times New Roman" w:hAnsi="Segoe UI" w:cs="Segoe UI"/>
+          <w:color w:val="24292E"/>
+          <w:sz w:val="24"/>
+          <w:szCs w:val="24"/>
+        </w:rPr>
+      </w:pPr>
+      <w:hyperlink r:id="rId15" w:history="1">
+        <w:r>
+          <w:rPr>
+            <w:rFonts w:ascii="Segoe UI" w:eastAsia="Times New Roman" w:hAnsi="Segoe UI" w:cs="Segoe UI"/>
+            <w:color w:val="0366D6"/>
+            <w:sz w:val="24"/>
+            <w:szCs w:val="24"/>
+          </w:rPr>
+          <w:t>https://www.tensorflow.org/</w:t>
+        </w:r>
+      </w:hyperlink>
+    </w:p>
+    <w:p>
+      <w:pPr>
+        <w:numPr>
+          <w:ilvl w:val="0"/>
+          <w:numId w:val="11"/>
+        </w:numPr>
+        <w:shd w:val="clear" w:color="auto" w:fill="FFFFFF"/>
+        <w:spacing w:before="60" w:after="100" w:afterAutospacing="1" w:line="240" w:lineRule="auto"/>
+        <w:rPr>
+          <w:rFonts w:ascii="Segoe UI" w:eastAsia="Times New Roman" w:hAnsi="Segoe UI" w:cs="Segoe UI"/>
+          <w:color w:val="24292E"/>
+          <w:sz w:val="24"/>
+          <w:szCs w:val="24"/>
+        </w:rPr>
+      </w:pPr>
+      <w:hyperlink r:id="rId16" w:history="1">
+        <w:r>
+          <w:rPr>
+            <w:rFonts w:ascii="Segoe UI" w:eastAsia="Times New Roman" w:hAnsi="Segoe UI" w:cs="Segoe UI"/>
+            <w:color w:val="0366D6"/>
+            <w:sz w:val="24"/>
+            <w:szCs w:val="24"/>
+          </w:rPr>
+          <w:t>https://viblo.asia/p/ung-dung-convolutional-neural-network-trong-bai-toan-phan-loai-anh-4dbZNg8ylYM</w:t>
+        </w:r>
+      </w:hyperlink>
+    </w:p>
+    <w:p>
+      <w:pPr>
+        <w:numPr>
+          <w:ilvl w:val="0"/>
+          <w:numId w:val="11"/>
+        </w:numPr>
+        <w:shd w:val="clear" w:color="auto" w:fill="FFFFFF"/>
+        <w:spacing w:before="60" w:after="100" w:afterAutospacing="1" w:line="240" w:lineRule="auto"/>
+        <w:rPr>
+          <w:rFonts w:ascii="Segoe UI" w:eastAsia="Times New Roman" w:hAnsi="Segoe UI" w:cs="Segoe UI"/>
+          <w:color w:val="24292E"/>
+          <w:sz w:val="24"/>
+          <w:szCs w:val="24"/>
+        </w:rPr>
+      </w:pPr>
+      <w:hyperlink r:id="rId17" w:history="1">
+        <w:r>
+          <w:rPr>
+            <w:rFonts w:ascii="Segoe UI" w:eastAsia="Times New Roman" w:hAnsi="Segoe UI" w:cs="Segoe UI"/>
+            <w:color w:val="0366D6"/>
+            <w:sz w:val="24"/>
+            <w:szCs w:val="24"/>
+          </w:rPr>
+          <w:t>https://app.pluralsight.com/library/courses/python-understanding-machine-learning</w:t>
+        </w:r>
+      </w:hyperlink>
+    </w:p>
+    <w:p>
+      <w:pPr>
+        <w:pStyle w:val="ListParagraph"/>
+        <w:ind w:left="1080"/>
+        <w:rPr>
+          <w:rFonts w:cs="Times New Roman"/>
+          <w:b/>
+          <w:sz w:val="26"/>
+          <w:szCs w:val="26"/>
+        </w:rPr>
+      </w:pPr>
+    </w:p>
+    <w:p>
+      <w:pPr>
+        <w:rPr>
+          <w:rFonts w:cs="Times New Roman"/>
+          <w:sz w:val="26"/>
+          <w:szCs w:val="26"/>
+        </w:rPr>
+      </w:pPr>
+    </w:p>
+    <w:p>
+      <w:pPr>
+        <w:rPr>
+          <w:rFonts w:cs="Times New Roman"/>
+          <w:b/>
+          <w:szCs w:val="28"/>
+        </w:rPr>
+      </w:pPr>
     </w:p>
     <w:sectPr>
       <w:pgSz w:w="12240" w:h="15840"/>
@@ -4075,6 +4673,96 @@
 <file path=word/numbering.xml><?xml version="1.0" encoding="utf-8"?>
 <w:numbering xmlns:wpc="http://schemas.microsoft.com/office/word/2010/wordprocessingCanvas" xmlns:mc="http://schemas.openxmlformats.org/markup-compatibility/2006" xmlns:o="urn:schemas-microsoft-com:office:office" xmlns:r="http://schemas.openxmlformats.org/officeDocument/2006/relationships" xmlns:m="http://schemas.openxmlformats.org/officeDocument/2006/math" xmlns:v="urn:schemas-microsoft-com:vml" xmlns:wp14="http://schemas.microsoft.com/office/word/2010/wordprocessingDrawing" xmlns:wp="http://schemas.openxmlformats.org/drawingml/2006/wordprocessingDrawing" xmlns:w10="urn:schemas-microsoft-com:office:word" xmlns:w="http://schemas.openxmlformats.org/wordprocessingml/2006/main" xmlns:w14="http://schemas.microsoft.com/office/word/2010/wordml" xmlns:w15="http://schemas.microsoft.com/office/word/2012/wordml" xmlns:wpg="http://schemas.microsoft.com/office/word/2010/wordprocessingGroup" xmlns:wpi="http://schemas.microsoft.com/office/word/2010/wordprocessingInk" xmlns:wne="http://schemas.microsoft.com/office/word/2006/wordml" xmlns:wps="http://schemas.microsoft.com/office/word/2010/wordprocessingShape" mc:Ignorable="w14 w15 wp14">
   <w:abstractNum w:abstractNumId="0" w15:restartNumberingAfterBreak="0">
+    <w:nsid w:val="082065C7"/>
+    <w:multiLevelType w:val="hybridMultilevel"/>
+    <w:tmpl w:val="3968A31E"/>
+    <w:lvl w:ilvl="0" w:tplc="B5087F12">
+      <w:start w:val="1"/>
+      <w:numFmt w:val="upperRoman"/>
+      <w:lvlText w:val="%1."/>
+      <w:lvlJc w:val="left"/>
+      <w:pPr>
+        <w:ind w:left="1080" w:hanging="720"/>
+      </w:pPr>
+      <w:rPr>
+        <w:rFonts w:hint="default"/>
+        <w:color w:val="auto"/>
+      </w:rPr>
+    </w:lvl>
+    <w:lvl w:ilvl="1" w:tplc="04090019" w:tentative="1">
+      <w:start w:val="1"/>
+      <w:numFmt w:val="lowerLetter"/>
+      <w:lvlText w:val="%2."/>
+      <w:lvlJc w:val="left"/>
+      <w:pPr>
+        <w:ind w:left="1440" w:hanging="360"/>
+      </w:pPr>
+    </w:lvl>
+    <w:lvl w:ilvl="2" w:tplc="0409001B" w:tentative="1">
+      <w:start w:val="1"/>
+      <w:numFmt w:val="lowerRoman"/>
+      <w:lvlText w:val="%3."/>
+      <w:lvlJc w:val="right"/>
+      <w:pPr>
+        <w:ind w:left="2160" w:hanging="180"/>
+      </w:pPr>
+    </w:lvl>
+    <w:lvl w:ilvl="3" w:tplc="0409000F" w:tentative="1">
+      <w:start w:val="1"/>
+      <w:numFmt w:val="decimal"/>
+      <w:lvlText w:val="%4."/>
+      <w:lvlJc w:val="left"/>
+      <w:pPr>
+        <w:ind w:left="2880" w:hanging="360"/>
+      </w:pPr>
+    </w:lvl>
+    <w:lvl w:ilvl="4" w:tplc="04090019" w:tentative="1">
+      <w:start w:val="1"/>
+      <w:numFmt w:val="lowerLetter"/>
+      <w:lvlText w:val="%5."/>
+      <w:lvlJc w:val="left"/>
+      <w:pPr>
+        <w:ind w:left="3600" w:hanging="360"/>
+      </w:pPr>
+    </w:lvl>
+    <w:lvl w:ilvl="5" w:tplc="0409001B" w:tentative="1">
+      <w:start w:val="1"/>
+      <w:numFmt w:val="lowerRoman"/>
+      <w:lvlText w:val="%6."/>
+      <w:lvlJc w:val="right"/>
+      <w:pPr>
+        <w:ind w:left="4320" w:hanging="180"/>
+      </w:pPr>
+    </w:lvl>
+    <w:lvl w:ilvl="6" w:tplc="0409000F" w:tentative="1">
+      <w:start w:val="1"/>
+      <w:numFmt w:val="decimal"/>
+      <w:lvlText w:val="%7."/>
+      <w:lvlJc w:val="left"/>
+      <w:pPr>
+        <w:ind w:left="5040" w:hanging="360"/>
+      </w:pPr>
+    </w:lvl>
+    <w:lvl w:ilvl="7" w:tplc="04090019" w:tentative="1">
+      <w:start w:val="1"/>
+      <w:numFmt w:val="lowerLetter"/>
+      <w:lvlText w:val="%8."/>
+      <w:lvlJc w:val="left"/>
+      <w:pPr>
+        <w:ind w:left="5760" w:hanging="360"/>
+      </w:pPr>
+    </w:lvl>
+    <w:lvl w:ilvl="8" w:tplc="0409001B" w:tentative="1">
+      <w:start w:val="1"/>
+      <w:numFmt w:val="lowerRoman"/>
+      <w:lvlText w:val="%9."/>
+      <w:lvlJc w:val="right"/>
+      <w:pPr>
+        <w:ind w:left="6480" w:hanging="180"/>
+      </w:pPr>
+    </w:lvl>
+  </w:abstractNum>
+  <w:abstractNum w:abstractNumId="1" w15:restartNumberingAfterBreak="0">
     <w:nsid w:val="11D43769"/>
     <w:multiLevelType w:val="hybridMultilevel"/>
     <w:tmpl w:val="C71059A2"/>
@@ -4187,7 +4875,7 @@
       </w:rPr>
     </w:lvl>
   </w:abstractNum>
-  <w:abstractNum w:abstractNumId="1" w15:restartNumberingAfterBreak="0">
+  <w:abstractNum w:abstractNumId="2" w15:restartNumberingAfterBreak="0">
     <w:nsid w:val="18576D7C"/>
     <w:multiLevelType w:val="hybridMultilevel"/>
     <w:tmpl w:val="AB82453C"/>
@@ -4276,7 +4964,7 @@
       </w:pPr>
     </w:lvl>
   </w:abstractNum>
-  <w:abstractNum w:abstractNumId="2" w15:restartNumberingAfterBreak="0">
+  <w:abstractNum w:abstractNumId="3" w15:restartNumberingAfterBreak="0">
     <w:nsid w:val="246D32ED"/>
     <w:multiLevelType w:val="hybridMultilevel"/>
     <w:tmpl w:val="176AA29C"/>
@@ -4389,7 +5077,96 @@
       </w:rPr>
     </w:lvl>
   </w:abstractNum>
-  <w:abstractNum w:abstractNumId="3" w15:restartNumberingAfterBreak="0">
+  <w:abstractNum w:abstractNumId="4" w15:restartNumberingAfterBreak="0">
+    <w:nsid w:val="2ACC1718"/>
+    <w:multiLevelType w:val="hybridMultilevel"/>
+    <w:tmpl w:val="4F2E0620"/>
+    <w:lvl w:ilvl="0" w:tplc="56B26C3A">
+      <w:start w:val="1"/>
+      <w:numFmt w:val="decimal"/>
+      <w:lvlText w:val="%1."/>
+      <w:lvlJc w:val="left"/>
+      <w:pPr>
+        <w:ind w:left="1440" w:hanging="360"/>
+      </w:pPr>
+      <w:rPr>
+        <w:rFonts w:hint="default"/>
+      </w:rPr>
+    </w:lvl>
+    <w:lvl w:ilvl="1" w:tplc="04090019" w:tentative="1">
+      <w:start w:val="1"/>
+      <w:numFmt w:val="lowerLetter"/>
+      <w:lvlText w:val="%2."/>
+      <w:lvlJc w:val="left"/>
+      <w:pPr>
+        <w:ind w:left="2160" w:hanging="360"/>
+      </w:pPr>
+    </w:lvl>
+    <w:lvl w:ilvl="2" w:tplc="0409001B" w:tentative="1">
+      <w:start w:val="1"/>
+      <w:numFmt w:val="lowerRoman"/>
+      <w:lvlText w:val="%3."/>
+      <w:lvlJc w:val="right"/>
+      <w:pPr>
+        <w:ind w:left="2880" w:hanging="180"/>
+      </w:pPr>
+    </w:lvl>
+    <w:lvl w:ilvl="3" w:tplc="0409000F" w:tentative="1">
+      <w:start w:val="1"/>
+      <w:numFmt w:val="decimal"/>
+      <w:lvlText w:val="%4."/>
+      <w:lvlJc w:val="left"/>
+      <w:pPr>
+        <w:ind w:left="3600" w:hanging="360"/>
+      </w:pPr>
+    </w:lvl>
+    <w:lvl w:ilvl="4" w:tplc="04090019" w:tentative="1">
+      <w:start w:val="1"/>
+      <w:numFmt w:val="lowerLetter"/>
+      <w:lvlText w:val="%5."/>
+      <w:lvlJc w:val="left"/>
+      <w:pPr>
+        <w:ind w:left="4320" w:hanging="360"/>
+      </w:pPr>
+    </w:lvl>
+    <w:lvl w:ilvl="5" w:tplc="0409001B" w:tentative="1">
+      <w:start w:val="1"/>
+      <w:numFmt w:val="lowerRoman"/>
+      <w:lvlText w:val="%6."/>
+      <w:lvlJc w:val="right"/>
+      <w:pPr>
+        <w:ind w:left="5040" w:hanging="180"/>
+      </w:pPr>
+    </w:lvl>
+    <w:lvl w:ilvl="6" w:tplc="0409000F" w:tentative="1">
+      <w:start w:val="1"/>
+      <w:numFmt w:val="decimal"/>
+      <w:lvlText w:val="%7."/>
+      <w:lvlJc w:val="left"/>
+      <w:pPr>
+        <w:ind w:left="5760" w:hanging="360"/>
+      </w:pPr>
+    </w:lvl>
+    <w:lvl w:ilvl="7" w:tplc="04090019" w:tentative="1">
+      <w:start w:val="1"/>
+      <w:numFmt w:val="lowerLetter"/>
+      <w:lvlText w:val="%8."/>
+      <w:lvlJc w:val="left"/>
+      <w:pPr>
+        <w:ind w:left="6480" w:hanging="360"/>
+      </w:pPr>
+    </w:lvl>
+    <w:lvl w:ilvl="8" w:tplc="0409001B" w:tentative="1">
+      <w:start w:val="1"/>
+      <w:numFmt w:val="lowerRoman"/>
+      <w:lvlText w:val="%9."/>
+      <w:lvlJc w:val="right"/>
+      <w:pPr>
+        <w:ind w:left="7200" w:hanging="180"/>
+      </w:pPr>
+    </w:lvl>
+  </w:abstractNum>
+  <w:abstractNum w:abstractNumId="5" w15:restartNumberingAfterBreak="0">
     <w:nsid w:val="37B96D2E"/>
     <w:multiLevelType w:val="hybridMultilevel"/>
     <w:tmpl w:val="1D78EE46"/>
@@ -4478,7 +5255,120 @@
       </w:pPr>
     </w:lvl>
   </w:abstractNum>
-  <w:abstractNum w:abstractNumId="4" w15:restartNumberingAfterBreak="0">
+  <w:abstractNum w:abstractNumId="6" w15:restartNumberingAfterBreak="0">
+    <w:nsid w:val="3CB93B55"/>
+    <w:multiLevelType w:val="multilevel"/>
+    <w:tmpl w:val="F22E635C"/>
+    <w:lvl w:ilvl="0">
+      <w:start w:val="1"/>
+      <w:numFmt w:val="decimal"/>
+      <w:lvlText w:val="%1."/>
+      <w:lvlJc w:val="left"/>
+      <w:pPr>
+        <w:tabs>
+          <w:tab w:val="num" w:pos="720"/>
+        </w:tabs>
+        <w:ind w:left="720" w:hanging="360"/>
+      </w:pPr>
+    </w:lvl>
+    <w:lvl w:ilvl="1" w:tentative="1">
+      <w:start w:val="1"/>
+      <w:numFmt w:val="decimal"/>
+      <w:lvlText w:val="%2."/>
+      <w:lvlJc w:val="left"/>
+      <w:pPr>
+        <w:tabs>
+          <w:tab w:val="num" w:pos="1440"/>
+        </w:tabs>
+        <w:ind w:left="1440" w:hanging="360"/>
+      </w:pPr>
+    </w:lvl>
+    <w:lvl w:ilvl="2" w:tentative="1">
+      <w:start w:val="1"/>
+      <w:numFmt w:val="decimal"/>
+      <w:lvlText w:val="%3."/>
+      <w:lvlJc w:val="left"/>
+      <w:pPr>
+        <w:tabs>
+          <w:tab w:val="num" w:pos="2160"/>
+        </w:tabs>
+        <w:ind w:left="2160" w:hanging="360"/>
+      </w:pPr>
+    </w:lvl>
+    <w:lvl w:ilvl="3" w:tentative="1">
+      <w:start w:val="1"/>
+      <w:numFmt w:val="decimal"/>
+      <w:lvlText w:val="%4."/>
+      <w:lvlJc w:val="left"/>
+      <w:pPr>
+        <w:tabs>
+          <w:tab w:val="num" w:pos="2880"/>
+        </w:tabs>
+        <w:ind w:left="2880" w:hanging="360"/>
+      </w:pPr>
+    </w:lvl>
+    <w:lvl w:ilvl="4" w:tentative="1">
+      <w:start w:val="1"/>
+      <w:numFmt w:val="decimal"/>
+      <w:lvlText w:val="%5."/>
+      <w:lvlJc w:val="left"/>
+      <w:pPr>
+        <w:tabs>
+          <w:tab w:val="num" w:pos="3600"/>
+        </w:tabs>
+        <w:ind w:left="3600" w:hanging="360"/>
+      </w:pPr>
+    </w:lvl>
+    <w:lvl w:ilvl="5" w:tentative="1">
+      <w:start w:val="1"/>
+      <w:numFmt w:val="decimal"/>
+      <w:lvlText w:val="%6."/>
+      <w:lvlJc w:val="left"/>
+      <w:pPr>
+        <w:tabs>
+          <w:tab w:val="num" w:pos="4320"/>
+        </w:tabs>
+        <w:ind w:left="4320" w:hanging="360"/>
+      </w:pPr>
+    </w:lvl>
+    <w:lvl w:ilvl="6" w:tentative="1">
+      <w:start w:val="1"/>
+      <w:numFmt w:val="decimal"/>
+      <w:lvlText w:val="%7."/>
+      <w:lvlJc w:val="left"/>
+      <w:pPr>
+        <w:tabs>
+          <w:tab w:val="num" w:pos="5040"/>
+        </w:tabs>
+        <w:ind w:left="5040" w:hanging="360"/>
+      </w:pPr>
+    </w:lvl>
+    <w:lvl w:ilvl="7" w:tentative="1">
+      <w:start w:val="1"/>
+      <w:numFmt w:val="decimal"/>
+      <w:lvlText w:val="%8."/>
+      <w:lvlJc w:val="left"/>
+      <w:pPr>
+        <w:tabs>
+          <w:tab w:val="num" w:pos="5760"/>
+        </w:tabs>
+        <w:ind w:left="5760" w:hanging="360"/>
+      </w:pPr>
+    </w:lvl>
+    <w:lvl w:ilvl="8" w:tentative="1">
+      <w:start w:val="1"/>
+      <w:numFmt w:val="decimal"/>
+      <w:lvlText w:val="%9."/>
+      <w:lvlJc w:val="left"/>
+      <w:pPr>
+        <w:tabs>
+          <w:tab w:val="num" w:pos="6480"/>
+        </w:tabs>
+        <w:ind w:left="6480" w:hanging="360"/>
+      </w:pPr>
+    </w:lvl>
+  </w:abstractNum>
+  <w:abstractNum w:abstractNumId="7" w15:restartNumberingAfterBreak="0">
     <w:nsid w:val="502138F4"/>
     <w:multiLevelType w:val="hybridMultilevel"/>
     <w:tmpl w:val="9A88B9E8"/>
@@ -4567,7 +5457,120 @@
       </w:pPr>
     </w:lvl>
   </w:abstractNum>
-  <w:abstractNum w:abstractNumId="5" w15:restartNumberingAfterBreak="0">
+  <w:abstractNum w:abstractNumId="8" w15:restartNumberingAfterBreak="0">
+    <w:nsid w:val="531E6C8B"/>
+    <w:multiLevelType w:val="multilevel"/>
+    <w:tmpl w:val="ADB22006"/>
+    <w:lvl w:ilvl="0">
+      <w:start w:val="1"/>
+      <w:numFmt w:val="decimal"/>
+      <w:lvlText w:val="%1."/>
+      <w:lvlJc w:val="left"/>
+      <w:pPr>
+        <w:tabs>
+          <w:tab w:val="num" w:pos="720"/>
+        </w:tabs>
+        <w:ind w:left="720" w:hanging="360"/>
+      </w:pPr>
+    </w:lvl>
+    <w:lvl w:ilvl="1" w:tentative="1">
+      <w:start w:val="1"/>
+      <w:numFmt w:val="decimal"/>
+      <w:lvlText w:val="%2."/>
+      <w:lvlJc w:val="left"/>
+      <w:pPr>
+        <w:tabs>
+          <w:tab w:val="num" w:pos="1440"/>
+        </w:tabs>
+        <w:ind w:left="1440" w:hanging="360"/>
+      </w:pPr>
+    </w:lvl>
+    <w:lvl w:ilvl="2" w:tentative="1">
+      <w:start w:val="1"/>
+      <w:numFmt w:val="decimal"/>
+      <w:lvlText w:val="%3."/>
+      <w:lvlJc w:val="left"/>
+      <w:pPr>
+        <w:tabs>
+          <w:tab w:val="num" w:pos="2160"/>
+        </w:tabs>
+        <w:ind w:left="2160" w:hanging="360"/>
+      </w:pPr>
+    </w:lvl>
+    <w:lvl w:ilvl="3" w:tentative="1">
+      <w:start w:val="1"/>
+      <w:numFmt w:val="decimal"/>
+      <w:lvlText w:val="%4."/>
+      <w:lvlJc w:val="left"/>
+      <w:pPr>
+        <w:tabs>
+          <w:tab w:val="num" w:pos="2880"/>
+        </w:tabs>
+        <w:ind w:left="2880" w:hanging="360"/>
+      </w:pPr>
+    </w:lvl>
+    <w:lvl w:ilvl="4" w:tentative="1">
+      <w:start w:val="1"/>
+      <w:numFmt w:val="decimal"/>
+      <w:lvlText w:val="%5."/>
+      <w:lvlJc w:val="left"/>
+      <w:pPr>
+        <w:tabs>
+          <w:tab w:val="num" w:pos="3600"/>
+        </w:tabs>
+        <w:ind w:left="3600" w:hanging="360"/>
+      </w:pPr>
+    </w:lvl>
+    <w:lvl w:ilvl="5" w:tentative="1">
+      <w:start w:val="1"/>
+      <w:numFmt w:val="decimal"/>
+      <w:lvlText w:val="%6."/>
+      <w:lvlJc w:val="left"/>
+      <w:pPr>
+        <w:tabs>
+          <w:tab w:val="num" w:pos="4320"/>
+        </w:tabs>
+        <w:ind w:left="4320" w:hanging="360"/>
+      </w:pPr>
+    </w:lvl>
+    <w:lvl w:ilvl="6" w:tentative="1">
+      <w:start w:val="1"/>
+      <w:numFmt w:val="decimal"/>
+      <w:lvlText w:val="%7."/>
+      <w:lvlJc w:val="left"/>
+      <w:pPr>
+        <w:tabs>
+          <w:tab w:val="num" w:pos="5040"/>
+        </w:tabs>
+        <w:ind w:left="5040" w:hanging="360"/>
+      </w:pPr>
+    </w:lvl>
+    <w:lvl w:ilvl="7" w:tentative="1">
+      <w:start w:val="1"/>
+      <w:numFmt w:val="decimal"/>
+      <w:lvlText w:val="%8."/>
+      <w:lvlJc w:val="left"/>
+      <w:pPr>
+        <w:tabs>
+          <w:tab w:val="num" w:pos="5760"/>
+        </w:tabs>
+        <w:ind w:left="5760" w:hanging="360"/>
+      </w:pPr>
+    </w:lvl>
+    <w:lvl w:ilvl="8" w:tentative="1">
+      <w:start w:val="1"/>
+      <w:numFmt w:val="decimal"/>
+      <w:lvlText w:val="%9."/>
+      <w:lvlJc w:val="left"/>
+      <w:pPr>
+        <w:tabs>
+          <w:tab w:val="num" w:pos="6480"/>
+        </w:tabs>
+        <w:ind w:left="6480" w:hanging="360"/>
+      </w:pPr>
+    </w:lvl>
+  </w:abstractNum>
+  <w:abstractNum w:abstractNumId="9" w15:restartNumberingAfterBreak="0">
     <w:nsid w:val="5B4B14AF"/>
     <w:multiLevelType w:val="hybridMultilevel"/>
     <w:tmpl w:val="54363098"/>
@@ -4680,7 +5683,7 @@
       </w:rPr>
     </w:lvl>
   </w:abstractNum>
-  <w:abstractNum w:abstractNumId="6" w15:restartNumberingAfterBreak="0">
+  <w:abstractNum w:abstractNumId="10" w15:restartNumberingAfterBreak="0">
     <w:nsid w:val="75AB706B"/>
     <w:multiLevelType w:val="hybridMultilevel"/>
     <w:tmpl w:val="971A4FFE"/>
@@ -4794,25 +5797,37 @@
     </w:lvl>
   </w:abstractNum>
   <w:num w:numId="1">
+    <w:abstractNumId w:val="9"/>
+  </w:num>
+  <w:num w:numId="2">
     <w:abstractNumId w:val="5"/>
   </w:num>
-  <w:num w:numId="2">
+  <w:num w:numId="3">
+    <w:abstractNumId w:val="10"/>
+  </w:num>
+  <w:num w:numId="4">
+    <w:abstractNumId w:val="7"/>
+  </w:num>
+  <w:num w:numId="5">
+    <w:abstractNumId w:val="2"/>
+  </w:num>
+  <w:num w:numId="6">
     <w:abstractNumId w:val="3"/>
   </w:num>
-  <w:num w:numId="3">
-    <w:abstractNumId w:val="6"/>
+  <w:num w:numId="7">
+    <w:abstractNumId w:val="1"/>
   </w:num>
-  <w:num w:numId="4">
+  <w:num w:numId="8">
+    <w:abstractNumId w:val="0"/>
+  </w:num>
+  <w:num w:numId="9">
     <w:abstractNumId w:val="4"/>
   </w:num>
-  <w:num w:numId="5">
-    <w:abstractNumId w:val="1"/>
+  <w:num w:numId="10">
+    <w:abstractNumId w:val="8"/>
   </w:num>
-  <w:num w:numId="6">
-    <w:abstractNumId w:val="2"/>
-  </w:num>
-  <w:num w:numId="7">
-    <w:abstractNumId w:val="0"/>
+  <w:num w:numId="11">
+    <w:abstractNumId w:val="6"/>
   </w:num>
 </w:numbering>
 </file>
@@ -5257,6 +6272,18 @@
       <w:contextualSpacing/>
     </w:pPr>
   </w:style>
+  <w:style w:type="character" w:styleId="Hyperlink">
+    <w:name w:val="Hyperlink"/>
+    <w:basedOn w:val="DefaultParagraphFont"/>
+    <w:uiPriority w:val="99"/>
+    <w:semiHidden/>
+    <w:unhideWhenUsed/>
+    <w:rsid w:val="00943D8C"/>
+    <w:rPr>
+      <w:color w:val="0000FF"/>
+      <w:u w:val="single"/>
+    </w:rPr>
+  </w:style>
 </w:styles>
 </file>
 
@@ -5553,4 +6580,16 @@
     </a:ext>
   </a:extLst>
 </a:theme>
+</file>
+
+<file path=customXml/item1.xml><?xml version="1.0" encoding="utf-8"?>
+<b:Sources xmlns:b="http://schemas.openxmlformats.org/officeDocument/2006/bibliography" xmlns="http://schemas.openxmlformats.org/officeDocument/2006/bibliography" SelectedStyle="\APASixthEditionOfficeOnline.xsl" StyleName="APA" Version="6"/>
+</file>
+
+<file path=customXml/itemProps1.xml><?xml version="1.0" encoding="utf-8"?>
+<ds:datastoreItem xmlns:ds="http://schemas.openxmlformats.org/officeDocument/2006/customXml" ds:itemID="{17498A95-4CC9-4EB3-BC2B-B7AD11F8DD4B}">
+  <ds:schemaRefs>
+    <ds:schemaRef ds:uri="http://schemas.openxmlformats.org/officeDocument/2006/bibliography"/>
+  </ds:schemaRefs>
+</ds:datastoreItem>
 </file>
</xml_diff>

<commit_message>
CHUONG | Update Report doc
</commit_message>
<xml_diff>
--- a/Report-MaLe.docx
+++ b/Report-MaLe.docx
@@ -523,6 +523,25 @@
         </w:rPr>
         <w:t>Nguyễn Thành Luân</w:t>
       </w:r>
+      <w:r>
+        <w:rPr>
+          <w:rFonts w:cs="Times New Roman"/>
+          <w:b/>
+          <w:szCs w:val="28"/>
+        </w:rPr>
+        <w:tab/>
+      </w:r>
+      <w:r>
+        <w:rPr>
+          <w:rFonts w:cs="Times New Roman"/>
+          <w:b/>
+          <w:szCs w:val="28"/>
+        </w:rPr>
+        <w:tab/>
+        <w:t>15110075</w:t>
+      </w:r>
+      <w:bookmarkStart w:id="0" w:name="_GoBack"/>
+      <w:bookmarkEnd w:id="0"/>
     </w:p>
     <w:p>
       <w:pPr>
@@ -907,6 +926,20 @@
         </w:rPr>
         <w:t>t...</w:t>
       </w:r>
+      <w:r>
+        <w:t xml:space="preserve"> </w:t>
+      </w:r>
+      <w:r>
+        <w:t xml:space="preserve">Đặc biệt, </w:t>
+      </w:r>
+      <w:r>
+        <w:rPr>
+          <w:rFonts w:cs="Times New Roman"/>
+          <w:sz w:val="26"/>
+          <w:szCs w:val="26"/>
+        </w:rPr>
+        <w:t>Machine Learning là 1 xu hướng phát triển nhanh chóng trong ngành chăm sóc sức khỏe, nhờ vào sự ra đời của các thiết bị và máy cảm ứng đeo được sử dụng dữ liệu để đánh giá tình hình sức khỏe của bệnh nhân trong thời gian thực (real-time). Công nghệ Machine Learning còn giúp các chuyên gia y tế xác định những xu hướng hoặc tín hiệu để cải thiện khả năng điều trị, chẩn đoán bệnh.</w:t>
+      </w:r>
     </w:p>
     <w:p>
       <w:pPr>
@@ -941,6 +974,14 @@
         </w:rPr>
         <w:t>Lí do chọn đề tài</w:t>
       </w:r>
+      <w:r>
+        <w:rPr>
+          <w:rFonts w:cs="Times New Roman"/>
+          <w:sz w:val="26"/>
+          <w:szCs w:val="26"/>
+        </w:rPr>
+        <w:t>:</w:t>
+      </w:r>
     </w:p>
     <w:p>
       <w:pPr>
@@ -987,6 +1028,14 @@
         </w:rPr>
         <w:t>Lí do chọn ngành y khoa</w:t>
       </w:r>
+      <w:r>
+        <w:rPr>
+          <w:rFonts w:cs="Times New Roman"/>
+          <w:sz w:val="26"/>
+          <w:szCs w:val="26"/>
+        </w:rPr>
+        <w:t>:</w:t>
+      </w:r>
     </w:p>
     <w:p>
       <w:pPr>
@@ -996,6 +1045,7 @@
           <w:numId w:val="3"/>
         </w:numPr>
         <w:spacing w:after="160" w:line="259" w:lineRule="auto"/>
+        <w:ind w:left="2520"/>
         <w:rPr>
           <w:rFonts w:cs="Times New Roman"/>
           <w:sz w:val="26"/>
@@ -1035,6 +1085,7 @@
           <w:numId w:val="3"/>
         </w:numPr>
         <w:spacing w:after="160" w:line="259" w:lineRule="auto"/>
+        <w:ind w:left="2520"/>
         <w:rPr>
           <w:rFonts w:cs="Times New Roman"/>
           <w:sz w:val="26"/>
@@ -1096,6 +1147,14 @@
         </w:rPr>
         <w:t>Lí do chọn bệnh phổi</w:t>
       </w:r>
+      <w:r>
+        <w:rPr>
+          <w:rFonts w:cs="Times New Roman"/>
+          <w:sz w:val="26"/>
+          <w:szCs w:val="26"/>
+        </w:rPr>
+        <w:t>:</w:t>
+      </w:r>
     </w:p>
     <w:p>
       <w:pPr>
@@ -1105,6 +1164,7 @@
           <w:numId w:val="3"/>
         </w:numPr>
         <w:spacing w:after="160" w:line="259" w:lineRule="auto"/>
+        <w:ind w:left="2520"/>
         <w:rPr>
           <w:rFonts w:cs="Times New Roman"/>
           <w:sz w:val="26"/>
@@ -1144,6 +1204,7 @@
           <w:numId w:val="3"/>
         </w:numPr>
         <w:spacing w:after="160" w:line="259" w:lineRule="auto"/>
+        <w:ind w:left="2520"/>
         <w:rPr>
           <w:rFonts w:cs="Times New Roman"/>
           <w:sz w:val="26"/>
@@ -1226,7 +1287,16 @@
           <w:sz w:val="26"/>
           <w:szCs w:val="26"/>
         </w:rPr>
-        <w:t>Machine Learning nói riêng và AI nói chung trong tương lai sẽ phát triển rất nhanh chóng và hỗ trợ, phục vụ con người trong nhiều lĩnh vực như: kinh tế, công nghiệp, đời sống, giáo dục,… và đặt biệt là y khoa ().</w:t>
+        <w:t xml:space="preserve">Machine Learning nói riêng và AI nói chung trong tương lai sẽ phát triển rất nhanh chóng và hỗ trợ, phục vụ con người trong nhiều lĩnh </w:t>
+      </w:r>
+      <w:r>
+        <w:rPr>
+          <w:rFonts w:cs="Times New Roman"/>
+          <w:sz w:val="26"/>
+          <w:szCs w:val="26"/>
+        </w:rPr>
+        <w:lastRenderedPageBreak/>
+        <w:t>vực như: kinh tế, công nghiệp, đời sống, giáo dục,… và đặt biệt là y khoa ().</w:t>
       </w:r>
     </w:p>
     <w:p>
@@ -1267,6 +1337,14 @@
         </w:rPr>
         <w:t xml:space="preserve"> lên rất nhiều lần so với hiện tại nên cần các công cụ hỗ trợ mang tính bước ngoặt trong lĩnh vực y tế</w:t>
       </w:r>
+      <w:r>
+        <w:rPr>
+          <w:rFonts w:cs="Times New Roman"/>
+          <w:sz w:val="26"/>
+          <w:szCs w:val="26"/>
+        </w:rPr>
+        <w:t>.</w:t>
+      </w:r>
     </w:p>
     <w:p>
       <w:pPr>
@@ -1290,6 +1368,14 @@
         </w:rPr>
         <w:t>Ý nghĩa đề tài</w:t>
       </w:r>
+      <w:r>
+        <w:rPr>
+          <w:rFonts w:cs="Times New Roman"/>
+          <w:sz w:val="26"/>
+          <w:szCs w:val="26"/>
+        </w:rPr>
+        <w:t>:</w:t>
+      </w:r>
     </w:p>
     <w:p>
       <w:pPr>
@@ -1311,8 +1397,15 @@
           <w:sz w:val="26"/>
           <w:szCs w:val="26"/>
         </w:rPr>
-        <w:lastRenderedPageBreak/>
         <w:t>Áp dụng Machine Learning &amp; AI vào trong y khoa sẽ giúp các bác sĩ dễ dàng và nhanh chóng hơn trong việc chuẩn đoán bệnh để từ đó kê đơn thuốc đúng và cho từng loại bệnh của các bệnh nhân</w:t>
+      </w:r>
+      <w:r>
+        <w:rPr>
+          <w:rFonts w:cs="Times New Roman"/>
+          <w:sz w:val="26"/>
+          <w:szCs w:val="26"/>
+        </w:rPr>
+        <w:t>.</w:t>
       </w:r>
     </w:p>
     <w:p>
@@ -1337,6 +1430,14 @@
         </w:rPr>
         <w:t>Giảm thiểu sự sai sót trong chuẩn đoán bệnh</w:t>
       </w:r>
+      <w:r>
+        <w:rPr>
+          <w:rFonts w:cs="Times New Roman"/>
+          <w:sz w:val="26"/>
+          <w:szCs w:val="26"/>
+        </w:rPr>
+        <w:t>.</w:t>
+      </w:r>
     </w:p>
     <w:p>
       <w:pPr>
@@ -1360,6 +1461,14 @@
         </w:rPr>
         <w:t xml:space="preserve">Hỗ trợ các bác sĩ từ các quốc gia có nên y khoa chưa phát triển từ đó giúp giảm thiểu rủi ro tử vong của bệnh nhân vì chẩn đoán không chính xác </w:t>
       </w:r>
+      <w:r>
+        <w:rPr>
+          <w:rFonts w:cs="Times New Roman"/>
+          <w:sz w:val="26"/>
+          <w:szCs w:val="26"/>
+        </w:rPr>
+        <w:t>.</w:t>
+      </w:r>
     </w:p>
     <w:p>
       <w:pPr>
@@ -1470,6 +1579,14 @@
         </w:rPr>
         <w:t>Các thành viên trong nhóm nắm bắt tiến trình làm việc, dễ dàng hỗ trợ lẫn nhau</w:t>
       </w:r>
+      <w:r>
+        <w:rPr>
+          <w:rFonts w:cs="Times New Roman"/>
+          <w:sz w:val="26"/>
+          <w:szCs w:val="26"/>
+        </w:rPr>
+        <w:t>.</w:t>
+      </w:r>
     </w:p>
     <w:p>
       <w:pPr>
@@ -1516,6 +1633,14 @@
         </w:rPr>
         <w:t>Với hình ảnh test sẽ dự đoán ra được có bệnh hay không có bệnh</w:t>
       </w:r>
+      <w:r>
+        <w:rPr>
+          <w:rFonts w:cs="Times New Roman"/>
+          <w:sz w:val="26"/>
+          <w:szCs w:val="26"/>
+        </w:rPr>
+        <w:t>.</w:t>
+      </w:r>
     </w:p>
     <w:p>
       <w:pPr>
@@ -1562,6 +1687,14 @@
         </w:rPr>
         <w:t>Có thể tận dụng dự án vào trong thực tế</w:t>
       </w:r>
+      <w:r>
+        <w:rPr>
+          <w:rFonts w:cs="Times New Roman"/>
+          <w:sz w:val="26"/>
+          <w:szCs w:val="26"/>
+        </w:rPr>
+        <w:t>.</w:t>
+      </w:r>
     </w:p>
     <w:p>
       <w:pPr>
@@ -1679,6 +1812,14 @@
         </w:rPr>
         <w:t>Tìm hiểu đúng thực trạng và nhu cầu sử dụng</w:t>
       </w:r>
+      <w:r>
+        <w:rPr>
+          <w:rFonts w:cs="Times New Roman"/>
+          <w:sz w:val="26"/>
+          <w:szCs w:val="26"/>
+        </w:rPr>
+        <w:t>.</w:t>
+      </w:r>
     </w:p>
     <w:p>
       <w:pPr>
@@ -1702,6 +1843,14 @@
         </w:rPr>
         <w:t>Phân tích vấn đề thực tế</w:t>
       </w:r>
+      <w:r>
+        <w:rPr>
+          <w:rFonts w:cs="Times New Roman"/>
+          <w:sz w:val="26"/>
+          <w:szCs w:val="26"/>
+        </w:rPr>
+        <w:t>.</w:t>
+      </w:r>
     </w:p>
     <w:p>
       <w:pPr>
@@ -1725,6 +1874,14 @@
         </w:rPr>
         <w:t>Hội ý và đưa ra giải pháp</w:t>
       </w:r>
+      <w:r>
+        <w:rPr>
+          <w:rFonts w:cs="Times New Roman"/>
+          <w:sz w:val="26"/>
+          <w:szCs w:val="26"/>
+        </w:rPr>
+        <w:t>.</w:t>
+      </w:r>
     </w:p>
     <w:p>
       <w:pPr>
@@ -1771,6 +1928,14 @@
         </w:rPr>
         <w:t>Tìm nguồn cung cấp dữ liệu thực tế</w:t>
       </w:r>
+      <w:r>
+        <w:rPr>
+          <w:rFonts w:cs="Times New Roman"/>
+          <w:sz w:val="26"/>
+          <w:szCs w:val="26"/>
+        </w:rPr>
+        <w:t>.</w:t>
+      </w:r>
     </w:p>
     <w:p>
       <w:pPr>
@@ -1794,6 +1959,14 @@
         </w:rPr>
         <w:t>Phân loại dữ liệu</w:t>
       </w:r>
+      <w:r>
+        <w:rPr>
+          <w:rFonts w:cs="Times New Roman"/>
+          <w:sz w:val="26"/>
+          <w:szCs w:val="26"/>
+        </w:rPr>
+        <w:t>.</w:t>
+      </w:r>
     </w:p>
     <w:p>
       <w:pPr>
@@ -1817,6 +1990,14 @@
         </w:rPr>
         <w:t>Phân tích dữ liệu</w:t>
       </w:r>
+      <w:r>
+        <w:rPr>
+          <w:rFonts w:cs="Times New Roman"/>
+          <w:sz w:val="26"/>
+          <w:szCs w:val="26"/>
+        </w:rPr>
+        <w:t>.</w:t>
+      </w:r>
     </w:p>
     <w:p>
       <w:pPr>
@@ -1840,6 +2021,14 @@
         </w:rPr>
         <w:t>Chuyển đổi dữ liệu dạng hình, nhãn thành dạng dữ liệu matrix theo vector</w:t>
       </w:r>
+      <w:r>
+        <w:rPr>
+          <w:rFonts w:cs="Times New Roman"/>
+          <w:sz w:val="26"/>
+          <w:szCs w:val="26"/>
+        </w:rPr>
+        <w:t>.</w:t>
+      </w:r>
     </w:p>
     <w:p>
       <w:pPr>
@@ -1863,6 +2052,14 @@
         </w:rPr>
         <w:t>Chọn thuật toán</w:t>
       </w:r>
+      <w:r>
+        <w:rPr>
+          <w:rFonts w:cs="Times New Roman"/>
+          <w:sz w:val="26"/>
+          <w:szCs w:val="26"/>
+        </w:rPr>
+        <w:t>:</w:t>
+      </w:r>
     </w:p>
     <w:p>
       <w:pPr>
@@ -1884,7 +2081,16 @@
           <w:sz w:val="26"/>
           <w:szCs w:val="26"/>
         </w:rPr>
+        <w:lastRenderedPageBreak/>
         <w:t>Nghiên cứu và tìm hiểu các thuật toán cơ bản và phổ biến trong Machine Learing</w:t>
+      </w:r>
+      <w:r>
+        <w:rPr>
+          <w:rFonts w:cs="Times New Roman"/>
+          <w:sz w:val="26"/>
+          <w:szCs w:val="26"/>
+        </w:rPr>
+        <w:t>.</w:t>
       </w:r>
     </w:p>
     <w:p>
@@ -1909,6 +2115,14 @@
         </w:rPr>
         <w:t>Xác định các thuật toán phù hợp với dự án</w:t>
       </w:r>
+      <w:r>
+        <w:rPr>
+          <w:rFonts w:cs="Times New Roman"/>
+          <w:sz w:val="26"/>
+          <w:szCs w:val="26"/>
+        </w:rPr>
+        <w:t>.</w:t>
+      </w:r>
     </w:p>
     <w:p>
       <w:pPr>
@@ -1932,6 +2146,14 @@
         </w:rPr>
         <w:t xml:space="preserve">Áp dụng các thuật toán đã chọn vào dự án </w:t>
       </w:r>
+      <w:r>
+        <w:rPr>
+          <w:rFonts w:cs="Times New Roman"/>
+          <w:sz w:val="26"/>
+          <w:szCs w:val="26"/>
+        </w:rPr>
+        <w:t>.</w:t>
+      </w:r>
     </w:p>
     <w:p>
       <w:pPr>
@@ -1955,6 +2177,14 @@
         </w:rPr>
         <w:t>Huấn luyện</w:t>
       </w:r>
+      <w:r>
+        <w:rPr>
+          <w:rFonts w:cs="Times New Roman"/>
+          <w:sz w:val="26"/>
+          <w:szCs w:val="26"/>
+        </w:rPr>
+        <w:t>:</w:t>
+      </w:r>
     </w:p>
     <w:p>
       <w:pPr>
@@ -1976,8 +2206,15 @@
           <w:sz w:val="26"/>
           <w:szCs w:val="26"/>
         </w:rPr>
-        <w:lastRenderedPageBreak/>
         <w:t>Từ dữ liệu đã xử lí trước , thông qua việc áp dụng các thuật toán để tạo ra 1 bộ model để từ đó so sánh với dữ liệu test và cho ra kết quả theo mong đợi</w:t>
+      </w:r>
+      <w:r>
+        <w:rPr>
+          <w:rFonts w:cs="Times New Roman"/>
+          <w:sz w:val="26"/>
+          <w:szCs w:val="26"/>
+        </w:rPr>
+        <w:t>.</w:t>
       </w:r>
     </w:p>
     <w:p>
@@ -2047,6 +2284,14 @@
           <w:szCs w:val="26"/>
         </w:rPr>
         <w:t>Tiếp tục cập nhật và hoàn thiện model</w:t>
+      </w:r>
+      <w:r>
+        <w:rPr>
+          <w:rFonts w:cs="Times New Roman"/>
+          <w:sz w:val="26"/>
+          <w:szCs w:val="26"/>
+        </w:rPr>
+        <w:t>.</w:t>
       </w:r>
     </w:p>
     <w:p>
@@ -2332,6 +2577,7 @@
           <w:sz w:val="26"/>
           <w:szCs w:val="26"/>
         </w:rPr>
+        <w:lastRenderedPageBreak/>
         <w:t>Kiến trúc chung của một NN gồm 3 thành phần đó là Input Layer, Hidden Layer và Output Layer</w:t>
       </w:r>
     </w:p>
@@ -2368,7 +2614,6 @@
           <w:sz w:val="26"/>
           <w:szCs w:val="26"/>
         </w:rPr>
-        <w:lastRenderedPageBreak/>
         <w:tab/>
       </w:r>
       <w:r>
@@ -2567,6 +2812,7 @@
           <w:sz w:val="26"/>
           <w:szCs w:val="26"/>
         </w:rPr>
+        <w:lastRenderedPageBreak/>
         <w:t xml:space="preserve">Bộ tổng (Summing function): </w:t>
       </w:r>
       <w:r>
@@ -2701,7 +2947,6 @@
           <w:sz w:val="26"/>
           <w:szCs w:val="26"/>
         </w:rPr>
-        <w:lastRenderedPageBreak/>
         <w:t xml:space="preserve">Hàm truyền (Transfer function): Hàm này </w:t>
       </w:r>
       <w:r>
@@ -3168,7 +3413,16 @@
           <w:sz w:val="26"/>
           <w:szCs w:val="26"/>
         </w:rPr>
-        <w:t xml:space="preserve"> ứng theo thứ tự raw pixel &gt; edges &gt; shapes &gt; facial &gt;</w:t>
+        <w:t xml:space="preserve"> ứng theo thứ tự raw pixel &gt; edges &gt; </w:t>
+      </w:r>
+      <w:r>
+        <w:rPr>
+          <w:rFonts w:cs="Times New Roman"/>
+          <w:sz w:val="26"/>
+          <w:szCs w:val="26"/>
+        </w:rPr>
+        <w:lastRenderedPageBreak/>
+        <w:t>shapes &gt; facial &gt;</w:t>
       </w:r>
       <w:r>
         <w:rPr>
@@ -3201,7 +3455,6 @@
         <w:rPr>
           <w:noProof/>
         </w:rPr>
-        <w:lastRenderedPageBreak/>
         <w:drawing>
           <wp:inline distT="0" distB="0" distL="0" distR="0" wp14:anchorId="0C839D27" wp14:editId="303089B5">
             <wp:extent cx="4825249" cy="1485900"/>
@@ -3793,6 +4046,7 @@
           <w:sz w:val="26"/>
           <w:szCs w:val="26"/>
         </w:rPr>
+        <w:lastRenderedPageBreak/>
         <w:t xml:space="preserve">Vậy với cặp dữ liệu </w:t>
       </w:r>
       <m:oMath>
@@ -3912,7 +4166,6 @@
           <w:sz w:val="26"/>
           <w:szCs w:val="26"/>
         </w:rPr>
-        <w:lastRenderedPageBreak/>
         <w:t xml:space="preserve"> </w:t>
       </w:r>
       <m:oMath>
@@ -4457,8 +4710,6 @@
         </w:rPr>
         <w:t>Phụ lục</w:t>
       </w:r>
-      <w:bookmarkStart w:id="0" w:name="_GoBack"/>
-      <w:bookmarkEnd w:id="0"/>
     </w:p>
     <w:p>
       <w:pPr>
@@ -6587,7 +6838,7 @@
 </file>
 
 <file path=customXml/itemProps1.xml><?xml version="1.0" encoding="utf-8"?>
-<ds:datastoreItem xmlns:ds="http://schemas.openxmlformats.org/officeDocument/2006/customXml" ds:itemID="{17498A95-4CC9-4EB3-BC2B-B7AD11F8DD4B}">
+<ds:datastoreItem xmlns:ds="http://schemas.openxmlformats.org/officeDocument/2006/customXml" ds:itemID="{A61DBEBA-3321-45B7-AED1-5EFB3D2B449B}">
   <ds:schemaRefs>
     <ds:schemaRef ds:uri="http://schemas.openxmlformats.org/officeDocument/2006/bibliography"/>
   </ds:schemaRefs>

</xml_diff>